<commit_message>
minor adjustment to my personal reflection
</commit_message>
<xml_diff>
--- a/doc/parts/15071863_PersonalReflection.docx
+++ b/doc/parts/15071863_PersonalReflection.docx
@@ -9,6 +9,8 @@
           <w:szCs w:val="24"/>
         </w:rPr>
       </w:pPr>
+      <w:bookmarkStart w:id="0" w:name="_GoBack"/>
+      <w:bookmarkEnd w:id="0"/>
       <w:r>
         <w:rPr>
           <w:sz w:val="24"/>
@@ -215,7 +217,7 @@
           <w:sz w:val="24"/>
           <w:szCs w:val="24"/>
         </w:rPr>
-        <w:t>Architecture model is important for making the system reliable, manageable adapter and cost-</w:t>
+        <w:t xml:space="preserve">Architecture model is important for making the system reliable, </w:t>
       </w:r>
       <w:r>
         <w:rPr>
@@ -223,6 +225,22 @@
           <w:sz w:val="24"/>
           <w:szCs w:val="24"/>
         </w:rPr>
+        <w:t>manageable, adaptable</w:t>
+      </w:r>
+      <w:r>
+        <w:rPr>
+          <w:rFonts w:asciiTheme="majorHAnsi" w:eastAsiaTheme="majorEastAsia" w:hAnsiTheme="majorHAnsi" w:cstheme="majorHAnsi"/>
+          <w:sz w:val="24"/>
+          <w:szCs w:val="24"/>
+        </w:rPr>
+        <w:t xml:space="preserve"> and cost-</w:t>
+      </w:r>
+      <w:r>
+        <w:rPr>
+          <w:rFonts w:asciiTheme="majorHAnsi" w:eastAsiaTheme="majorEastAsia" w:hAnsiTheme="majorHAnsi" w:cstheme="majorHAnsi"/>
+          <w:sz w:val="24"/>
+          <w:szCs w:val="24"/>
+        </w:rPr>
         <w:t>effective</w:t>
       </w:r>
       <w:r>
@@ -326,8 +344,6 @@
           <w:szCs w:val="24"/>
         </w:rPr>
       </w:pPr>
-      <w:bookmarkStart w:id="0" w:name="_GoBack"/>
-      <w:bookmarkEnd w:id="0"/>
     </w:p>
     <w:p>
       <w:pPr>
@@ -690,15 +706,207 @@
           <w:sz w:val="24"/>
           <w:szCs w:val="24"/>
         </w:rPr>
-        <w:t xml:space="preserve">Initially in our implementation, the Supernode will keep track of all the currently connected Nodes and Room. A separate RoomActor is created in the Supernode whenever a Node request to chat with another Node. The RoomActor is responsible to keep track of the chat room information such as messages and the users’ ActorRef. </w:t>
-      </w:r>
-      <w:r>
-        <w:rPr>
-          <w:rFonts w:asciiTheme="majorHAnsi" w:hAnsiTheme="majorHAnsi" w:cstheme="majorHAnsi"/>
-          <w:sz w:val="24"/>
-          <w:szCs w:val="24"/>
-        </w:rPr>
-        <w:t xml:space="preserve">Every time it receives a message from the Supernode, it will broadcast to all the Node in the room. Hence, by doing this the Node have to go through the Supernode, where the Supernode then tell the RoomActor to broadcast the message. We realized this approach is not reliable and contains a lot of communication overhead. The main problem with this approach is that when the Supernode dies or crashes, because all the Node go through the Supernode to communicate with each other, the Nodes cannot communicate with each other anymore. This would </w:t>
+        <w:t>Initially in our implementation</w:t>
+      </w:r>
+      <w:r>
+        <w:rPr>
+          <w:rFonts w:asciiTheme="majorHAnsi" w:hAnsiTheme="majorHAnsi" w:cstheme="majorHAnsi"/>
+          <w:sz w:val="24"/>
+          <w:szCs w:val="24"/>
+        </w:rPr>
+        <w:t>, the s</w:t>
+      </w:r>
+      <w:r>
+        <w:rPr>
+          <w:rFonts w:asciiTheme="majorHAnsi" w:hAnsiTheme="majorHAnsi" w:cstheme="majorHAnsi"/>
+          <w:sz w:val="24"/>
+          <w:szCs w:val="24"/>
+        </w:rPr>
+        <w:t xml:space="preserve">upernode will keep track </w:t>
+      </w:r>
+      <w:r>
+        <w:rPr>
+          <w:rFonts w:asciiTheme="majorHAnsi" w:hAnsiTheme="majorHAnsi" w:cstheme="majorHAnsi"/>
+          <w:sz w:val="24"/>
+          <w:szCs w:val="24"/>
+        </w:rPr>
+        <w:t>of all the currently connected n</w:t>
+      </w:r>
+      <w:r>
+        <w:rPr>
+          <w:rFonts w:asciiTheme="majorHAnsi" w:hAnsiTheme="majorHAnsi" w:cstheme="majorHAnsi"/>
+          <w:sz w:val="24"/>
+          <w:szCs w:val="24"/>
+        </w:rPr>
+        <w:t>odes and Room. A separate RoomActor is creat</w:t>
+      </w:r>
+      <w:r>
+        <w:rPr>
+          <w:rFonts w:asciiTheme="majorHAnsi" w:hAnsiTheme="majorHAnsi" w:cstheme="majorHAnsi"/>
+          <w:sz w:val="24"/>
+          <w:szCs w:val="24"/>
+        </w:rPr>
+        <w:t>ed in the s</w:t>
+      </w:r>
+      <w:r>
+        <w:rPr>
+          <w:rFonts w:asciiTheme="majorHAnsi" w:hAnsiTheme="majorHAnsi" w:cstheme="majorHAnsi"/>
+          <w:sz w:val="24"/>
+          <w:szCs w:val="24"/>
+        </w:rPr>
+        <w:t>upernode whenever a n</w:t>
+      </w:r>
+      <w:r>
+        <w:rPr>
+          <w:rFonts w:asciiTheme="majorHAnsi" w:hAnsiTheme="majorHAnsi" w:cstheme="majorHAnsi"/>
+          <w:sz w:val="24"/>
+          <w:szCs w:val="24"/>
+        </w:rPr>
+        <w:t>ode request</w:t>
+      </w:r>
+      <w:r>
+        <w:rPr>
+          <w:rFonts w:asciiTheme="majorHAnsi" w:hAnsiTheme="majorHAnsi" w:cstheme="majorHAnsi"/>
+          <w:sz w:val="24"/>
+          <w:szCs w:val="24"/>
+        </w:rPr>
+        <w:t>s</w:t>
+      </w:r>
+      <w:r>
+        <w:rPr>
+          <w:rFonts w:asciiTheme="majorHAnsi" w:hAnsiTheme="majorHAnsi" w:cstheme="majorHAnsi"/>
+          <w:sz w:val="24"/>
+          <w:szCs w:val="24"/>
+        </w:rPr>
+        <w:t xml:space="preserve"> to chat with</w:t>
+      </w:r>
+      <w:r>
+        <w:rPr>
+          <w:rFonts w:asciiTheme="majorHAnsi" w:hAnsiTheme="majorHAnsi" w:cstheme="majorHAnsi"/>
+          <w:sz w:val="24"/>
+          <w:szCs w:val="24"/>
+        </w:rPr>
+        <w:t xml:space="preserve"> another n</w:t>
+      </w:r>
+      <w:r>
+        <w:rPr>
+          <w:rFonts w:asciiTheme="majorHAnsi" w:hAnsiTheme="majorHAnsi" w:cstheme="majorHAnsi"/>
+          <w:sz w:val="24"/>
+          <w:szCs w:val="24"/>
+        </w:rPr>
+        <w:t xml:space="preserve">ode. The RoomActor is responsible to keep track of the chat room information such as messages and the users’ ActorRef. </w:t>
+      </w:r>
+      <w:r>
+        <w:rPr>
+          <w:rFonts w:asciiTheme="majorHAnsi" w:hAnsiTheme="majorHAnsi" w:cstheme="majorHAnsi"/>
+          <w:sz w:val="24"/>
+          <w:szCs w:val="24"/>
+        </w:rPr>
+        <w:t xml:space="preserve">Every time it receives a message from the </w:t>
+      </w:r>
+      <w:r>
+        <w:rPr>
+          <w:rFonts w:asciiTheme="majorHAnsi" w:hAnsiTheme="majorHAnsi" w:cstheme="majorHAnsi"/>
+          <w:sz w:val="24"/>
+          <w:szCs w:val="24"/>
+        </w:rPr>
+        <w:t>s</w:t>
+      </w:r>
+      <w:r>
+        <w:rPr>
+          <w:rFonts w:asciiTheme="majorHAnsi" w:hAnsiTheme="majorHAnsi" w:cstheme="majorHAnsi"/>
+          <w:sz w:val="24"/>
+          <w:szCs w:val="24"/>
+        </w:rPr>
+        <w:t>upernode, it will broadcast</w:t>
+      </w:r>
+      <w:r>
+        <w:rPr>
+          <w:rFonts w:asciiTheme="majorHAnsi" w:hAnsiTheme="majorHAnsi" w:cstheme="majorHAnsi"/>
+          <w:sz w:val="24"/>
+          <w:szCs w:val="24"/>
+        </w:rPr>
+        <w:t xml:space="preserve"> to all the n</w:t>
+      </w:r>
+      <w:r>
+        <w:rPr>
+          <w:rFonts w:asciiTheme="majorHAnsi" w:hAnsiTheme="majorHAnsi" w:cstheme="majorHAnsi"/>
+          <w:sz w:val="24"/>
+          <w:szCs w:val="24"/>
+        </w:rPr>
+        <w:t xml:space="preserve">ode in the </w:t>
+      </w:r>
+      <w:r>
+        <w:rPr>
+          <w:rFonts w:asciiTheme="majorHAnsi" w:hAnsiTheme="majorHAnsi" w:cstheme="majorHAnsi"/>
+          <w:sz w:val="24"/>
+          <w:szCs w:val="24"/>
+        </w:rPr>
+        <w:t>room. Hence, by doing this the n</w:t>
+      </w:r>
+      <w:r>
+        <w:rPr>
+          <w:rFonts w:asciiTheme="majorHAnsi" w:hAnsiTheme="majorHAnsi" w:cstheme="majorHAnsi"/>
+          <w:sz w:val="24"/>
+          <w:szCs w:val="24"/>
+        </w:rPr>
+        <w:t>ode have to go thr</w:t>
+      </w:r>
+      <w:r>
+        <w:rPr>
+          <w:rFonts w:asciiTheme="majorHAnsi" w:hAnsiTheme="majorHAnsi" w:cstheme="majorHAnsi"/>
+          <w:sz w:val="24"/>
+          <w:szCs w:val="24"/>
+        </w:rPr>
+        <w:t>ough the supernode, where the s</w:t>
+      </w:r>
+      <w:r>
+        <w:rPr>
+          <w:rFonts w:asciiTheme="majorHAnsi" w:hAnsiTheme="majorHAnsi" w:cstheme="majorHAnsi"/>
+          <w:sz w:val="24"/>
+          <w:szCs w:val="24"/>
+        </w:rPr>
+        <w:t xml:space="preserve">upernode then tell the RoomActor to broadcast the message. We realized this approach is not reliable and contains a lot of communication overhead. The main problem with </w:t>
+      </w:r>
+      <w:r>
+        <w:rPr>
+          <w:rFonts w:asciiTheme="majorHAnsi" w:hAnsiTheme="majorHAnsi" w:cstheme="majorHAnsi"/>
+          <w:sz w:val="24"/>
+          <w:szCs w:val="24"/>
+        </w:rPr>
+        <w:t>this approach is that when the s</w:t>
+      </w:r>
+      <w:r>
+        <w:rPr>
+          <w:rFonts w:asciiTheme="majorHAnsi" w:hAnsiTheme="majorHAnsi" w:cstheme="majorHAnsi"/>
+          <w:sz w:val="24"/>
+          <w:szCs w:val="24"/>
+        </w:rPr>
+        <w:t>upernode dies or crashes</w:t>
+      </w:r>
+      <w:r>
+        <w:rPr>
+          <w:rFonts w:asciiTheme="majorHAnsi" w:hAnsiTheme="majorHAnsi" w:cstheme="majorHAnsi"/>
+          <w:sz w:val="24"/>
+          <w:szCs w:val="24"/>
+        </w:rPr>
+        <w:t>, because all the n</w:t>
+      </w:r>
+      <w:r>
+        <w:rPr>
+          <w:rFonts w:asciiTheme="majorHAnsi" w:hAnsiTheme="majorHAnsi" w:cstheme="majorHAnsi"/>
+          <w:sz w:val="24"/>
+          <w:szCs w:val="24"/>
+        </w:rPr>
+        <w:t>ode go through the s</w:t>
+      </w:r>
+      <w:r>
+        <w:rPr>
+          <w:rFonts w:asciiTheme="majorHAnsi" w:hAnsiTheme="majorHAnsi" w:cstheme="majorHAnsi"/>
+          <w:sz w:val="24"/>
+          <w:szCs w:val="24"/>
+        </w:rPr>
+        <w:t xml:space="preserve">upernode to communicate with each other, the Nodes cannot communicate with each other anymore. This would </w:t>
       </w:r>
       <w:r>
         <w:rPr>
@@ -722,7 +930,15 @@
           <w:sz w:val="24"/>
           <w:szCs w:val="24"/>
         </w:rPr>
-        <w:t>none of the Nodes are able to send message to each other.</w:t>
+        <w:t>none of the n</w:t>
+      </w:r>
+      <w:r>
+        <w:rPr>
+          <w:rFonts w:asciiTheme="majorHAnsi" w:hAnsiTheme="majorHAnsi" w:cstheme="majorHAnsi"/>
+          <w:sz w:val="24"/>
+          <w:szCs w:val="24"/>
+        </w:rPr>
+        <w:t>odes are able to send message to each other.</w:t>
       </w:r>
     </w:p>
     <w:p>
@@ -760,7 +976,215 @@
           <w:sz w:val="24"/>
           <w:szCs w:val="24"/>
         </w:rPr>
-        <w:t xml:space="preserve">solve this problem, we have change our approach towards this implementation, the Supernode and all the Nodes will be responsible to store the list of ActorRef. In that case, the Node do not need to communicate through the Supernode and the Supernode burden is lessen. The supernode is only responsible for relaying the current Nodes and incoming new Nodes. The Node now can send message directly to other Node since they also hold a local copy and do not need send messages through the Supernode. RoomActor is no longer needed to track the Node to chat with another Node. </w:t>
+        <w:t>solve this problem, we have change our approach to</w:t>
+      </w:r>
+      <w:r>
+        <w:rPr>
+          <w:rFonts w:asciiTheme="majorHAnsi" w:hAnsiTheme="majorHAnsi" w:cstheme="majorHAnsi"/>
+          <w:sz w:val="24"/>
+          <w:szCs w:val="24"/>
+        </w:rPr>
+        <w:t>wards this implementation, the s</w:t>
+      </w:r>
+      <w:r>
+        <w:rPr>
+          <w:rFonts w:asciiTheme="majorHAnsi" w:hAnsiTheme="majorHAnsi" w:cstheme="majorHAnsi"/>
+          <w:sz w:val="24"/>
+          <w:szCs w:val="24"/>
+        </w:rPr>
+        <w:t>upernode and all the n</w:t>
+      </w:r>
+      <w:r>
+        <w:rPr>
+          <w:rFonts w:asciiTheme="majorHAnsi" w:hAnsiTheme="majorHAnsi" w:cstheme="majorHAnsi"/>
+          <w:sz w:val="24"/>
+          <w:szCs w:val="24"/>
+        </w:rPr>
+        <w:t xml:space="preserve">odes will be responsible to store the list of </w:t>
+      </w:r>
+      <w:r>
+        <w:rPr>
+          <w:rFonts w:asciiTheme="majorHAnsi" w:hAnsiTheme="majorHAnsi" w:cstheme="majorHAnsi"/>
+          <w:sz w:val="24"/>
+          <w:szCs w:val="24"/>
+        </w:rPr>
+        <w:t>ActorRef. In that case, the n</w:t>
+      </w:r>
+      <w:r>
+        <w:rPr>
+          <w:rFonts w:asciiTheme="majorHAnsi" w:hAnsiTheme="majorHAnsi" w:cstheme="majorHAnsi"/>
+          <w:sz w:val="24"/>
+          <w:szCs w:val="24"/>
+        </w:rPr>
+        <w:t xml:space="preserve">ode </w:t>
+      </w:r>
+      <w:r>
+        <w:rPr>
+          <w:rFonts w:asciiTheme="majorHAnsi" w:hAnsiTheme="majorHAnsi" w:cstheme="majorHAnsi"/>
+          <w:sz w:val="24"/>
+          <w:szCs w:val="24"/>
+        </w:rPr>
+        <w:t>does</w:t>
+      </w:r>
+      <w:r>
+        <w:rPr>
+          <w:rFonts w:asciiTheme="majorHAnsi" w:hAnsiTheme="majorHAnsi" w:cstheme="majorHAnsi"/>
+          <w:sz w:val="24"/>
+          <w:szCs w:val="24"/>
+        </w:rPr>
+        <w:t xml:space="preserve"> not need to communicate</w:t>
+      </w:r>
+      <w:r>
+        <w:rPr>
+          <w:rFonts w:asciiTheme="majorHAnsi" w:hAnsiTheme="majorHAnsi" w:cstheme="majorHAnsi"/>
+          <w:sz w:val="24"/>
+          <w:szCs w:val="24"/>
+        </w:rPr>
+        <w:t xml:space="preserve"> through the </w:t>
+      </w:r>
+      <w:r>
+        <w:rPr>
+          <w:rFonts w:asciiTheme="majorHAnsi" w:hAnsiTheme="majorHAnsi" w:cstheme="majorHAnsi"/>
+          <w:sz w:val="24"/>
+          <w:szCs w:val="24"/>
+        </w:rPr>
+        <w:t>s</w:t>
+      </w:r>
+      <w:r>
+        <w:rPr>
+          <w:rFonts w:asciiTheme="majorHAnsi" w:hAnsiTheme="majorHAnsi" w:cstheme="majorHAnsi"/>
+          <w:sz w:val="24"/>
+          <w:szCs w:val="24"/>
+        </w:rPr>
+        <w:t>upernode and the s</w:t>
+      </w:r>
+      <w:r>
+        <w:rPr>
+          <w:rFonts w:asciiTheme="majorHAnsi" w:hAnsiTheme="majorHAnsi" w:cstheme="majorHAnsi"/>
+          <w:sz w:val="24"/>
+          <w:szCs w:val="24"/>
+        </w:rPr>
+        <w:t>upernode</w:t>
+      </w:r>
+      <w:r>
+        <w:rPr>
+          <w:rFonts w:asciiTheme="majorHAnsi" w:hAnsiTheme="majorHAnsi" w:cstheme="majorHAnsi"/>
+          <w:sz w:val="24"/>
+          <w:szCs w:val="24"/>
+        </w:rPr>
+        <w:t>’s</w:t>
+      </w:r>
+      <w:r>
+        <w:rPr>
+          <w:rFonts w:asciiTheme="majorHAnsi" w:hAnsiTheme="majorHAnsi" w:cstheme="majorHAnsi"/>
+          <w:sz w:val="24"/>
+          <w:szCs w:val="24"/>
+        </w:rPr>
+        <w:t xml:space="preserve"> burden is lessen. The supernode is only responsible for rel</w:t>
+      </w:r>
+      <w:r>
+        <w:rPr>
+          <w:rFonts w:asciiTheme="majorHAnsi" w:hAnsiTheme="majorHAnsi" w:cstheme="majorHAnsi"/>
+          <w:sz w:val="24"/>
+          <w:szCs w:val="24"/>
+        </w:rPr>
+        <w:t>aying the current n</w:t>
+      </w:r>
+      <w:r>
+        <w:rPr>
+          <w:rFonts w:asciiTheme="majorHAnsi" w:hAnsiTheme="majorHAnsi" w:cstheme="majorHAnsi"/>
+          <w:sz w:val="24"/>
+          <w:szCs w:val="24"/>
+        </w:rPr>
+        <w:t>od</w:t>
+      </w:r>
+      <w:r>
+        <w:rPr>
+          <w:rFonts w:asciiTheme="majorHAnsi" w:hAnsiTheme="majorHAnsi" w:cstheme="majorHAnsi"/>
+          <w:sz w:val="24"/>
+          <w:szCs w:val="24"/>
+        </w:rPr>
+        <w:t>es and incoming new n</w:t>
+      </w:r>
+      <w:r>
+        <w:rPr>
+          <w:rFonts w:asciiTheme="majorHAnsi" w:hAnsiTheme="majorHAnsi" w:cstheme="majorHAnsi"/>
+          <w:sz w:val="24"/>
+          <w:szCs w:val="24"/>
+        </w:rPr>
+        <w:t>odes. The n</w:t>
+      </w:r>
+      <w:r>
+        <w:rPr>
+          <w:rFonts w:asciiTheme="majorHAnsi" w:hAnsiTheme="majorHAnsi" w:cstheme="majorHAnsi"/>
+          <w:sz w:val="24"/>
+          <w:szCs w:val="24"/>
+        </w:rPr>
+        <w:t xml:space="preserve">ode now can </w:t>
+      </w:r>
+      <w:r>
+        <w:rPr>
+          <w:rFonts w:asciiTheme="majorHAnsi" w:hAnsiTheme="majorHAnsi" w:cstheme="majorHAnsi"/>
+          <w:sz w:val="24"/>
+          <w:szCs w:val="24"/>
+        </w:rPr>
+        <w:t>send message directly to other n</w:t>
+      </w:r>
+      <w:r>
+        <w:rPr>
+          <w:rFonts w:asciiTheme="majorHAnsi" w:hAnsiTheme="majorHAnsi" w:cstheme="majorHAnsi"/>
+          <w:sz w:val="24"/>
+          <w:szCs w:val="24"/>
+        </w:rPr>
+        <w:t xml:space="preserve">ode since they also hold a local copy and do not </w:t>
+      </w:r>
+      <w:r>
+        <w:rPr>
+          <w:rFonts w:asciiTheme="majorHAnsi" w:hAnsiTheme="majorHAnsi" w:cstheme="majorHAnsi"/>
+          <w:sz w:val="24"/>
+          <w:szCs w:val="24"/>
+        </w:rPr>
+        <w:t>need send messages through the s</w:t>
+      </w:r>
+      <w:r>
+        <w:rPr>
+          <w:rFonts w:asciiTheme="majorHAnsi" w:hAnsiTheme="majorHAnsi" w:cstheme="majorHAnsi"/>
+          <w:sz w:val="24"/>
+          <w:szCs w:val="24"/>
+        </w:rPr>
+        <w:t xml:space="preserve">upernode. RoomActor is no longer needed to track the </w:t>
+      </w:r>
+      <w:r>
+        <w:rPr>
+          <w:rFonts w:asciiTheme="majorHAnsi" w:hAnsiTheme="majorHAnsi" w:cstheme="majorHAnsi"/>
+          <w:sz w:val="24"/>
+          <w:szCs w:val="24"/>
+        </w:rPr>
+        <w:t>n</w:t>
+      </w:r>
+      <w:r>
+        <w:rPr>
+          <w:rFonts w:asciiTheme="majorHAnsi" w:hAnsiTheme="majorHAnsi" w:cstheme="majorHAnsi"/>
+          <w:sz w:val="24"/>
+          <w:szCs w:val="24"/>
+        </w:rPr>
+        <w:t xml:space="preserve">ode to chat with </w:t>
+      </w:r>
+      <w:r>
+        <w:rPr>
+          <w:rFonts w:asciiTheme="majorHAnsi" w:hAnsiTheme="majorHAnsi" w:cstheme="majorHAnsi"/>
+          <w:sz w:val="24"/>
+          <w:szCs w:val="24"/>
+        </w:rPr>
+        <w:t>another n</w:t>
+      </w:r>
+      <w:r>
+        <w:rPr>
+          <w:rFonts w:asciiTheme="majorHAnsi" w:hAnsiTheme="majorHAnsi" w:cstheme="majorHAnsi"/>
+          <w:sz w:val="24"/>
+          <w:szCs w:val="24"/>
+        </w:rPr>
+        <w:t xml:space="preserve">ode. </w:t>
       </w:r>
       <w:r>
         <w:rPr>
@@ -784,15 +1208,47 @@
           <w:sz w:val="24"/>
           <w:szCs w:val="24"/>
         </w:rPr>
-        <w:t xml:space="preserve"> not need to rely on the Supernode to pass the message. </w:t>
-      </w:r>
-      <w:r>
-        <w:rPr>
-          <w:rFonts w:asciiTheme="majorHAnsi" w:hAnsiTheme="majorHAnsi" w:cstheme="majorHAnsi"/>
-          <w:sz w:val="24"/>
-          <w:szCs w:val="24"/>
-        </w:rPr>
-        <w:t>So even if the Supernode</w:t>
+        <w:t xml:space="preserve"> not need to re</w:t>
+      </w:r>
+      <w:r>
+        <w:rPr>
+          <w:rFonts w:asciiTheme="majorHAnsi" w:hAnsiTheme="majorHAnsi" w:cstheme="majorHAnsi"/>
+          <w:sz w:val="24"/>
+          <w:szCs w:val="24"/>
+        </w:rPr>
+        <w:t>ly on the s</w:t>
+      </w:r>
+      <w:r>
+        <w:rPr>
+          <w:rFonts w:asciiTheme="majorHAnsi" w:hAnsiTheme="majorHAnsi" w:cstheme="majorHAnsi"/>
+          <w:sz w:val="24"/>
+          <w:szCs w:val="24"/>
+        </w:rPr>
+        <w:t xml:space="preserve">upernode to pass the message. </w:t>
+      </w:r>
+      <w:r>
+        <w:rPr>
+          <w:rFonts w:asciiTheme="majorHAnsi" w:hAnsiTheme="majorHAnsi" w:cstheme="majorHAnsi"/>
+          <w:sz w:val="24"/>
+          <w:szCs w:val="24"/>
+        </w:rPr>
+        <w:t xml:space="preserve">So even </w:t>
+      </w:r>
+      <w:r>
+        <w:rPr>
+          <w:rFonts w:asciiTheme="majorHAnsi" w:hAnsiTheme="majorHAnsi" w:cstheme="majorHAnsi"/>
+          <w:sz w:val="24"/>
+          <w:szCs w:val="24"/>
+        </w:rPr>
+        <w:t>if the s</w:t>
+      </w:r>
+      <w:r>
+        <w:rPr>
+          <w:rFonts w:asciiTheme="majorHAnsi" w:hAnsiTheme="majorHAnsi" w:cstheme="majorHAnsi"/>
+          <w:sz w:val="24"/>
+          <w:szCs w:val="24"/>
+        </w:rPr>
+        <w:t>upernode</w:t>
       </w:r>
       <w:r>
         <w:rPr>
@@ -1404,45 +1860,29 @@
           <w:sz w:val="24"/>
           <w:szCs w:val="24"/>
         </w:rPr>
-        <w:t>–</w:t>
-      </w:r>
-      <w:r>
+        <w:t>– 100%</w:t>
+      </w:r>
+    </w:p>
+    <w:p>
+      <w:pPr>
+        <w:pStyle w:val="NoSpacing"/>
+        <w:tabs>
+          <w:tab w:val="left" w:pos="2325"/>
+        </w:tabs>
+        <w:spacing w:line="360" w:lineRule="auto"/>
         <w:rPr>
           <w:rFonts w:asciiTheme="majorHAnsi" w:hAnsiTheme="majorHAnsi"/>
           <w:sz w:val="24"/>
           <w:szCs w:val="24"/>
         </w:rPr>
-        <w:t xml:space="preserve"> 100%</w:t>
-      </w:r>
-    </w:p>
-    <w:p>
-      <w:pPr>
-        <w:pStyle w:val="NoSpacing"/>
-        <w:tabs>
-          <w:tab w:val="left" w:pos="2325"/>
-        </w:tabs>
-        <w:spacing w:line="360" w:lineRule="auto"/>
+      </w:pPr>
+      <w:r>
         <w:rPr>
           <w:rFonts w:asciiTheme="majorHAnsi" w:hAnsiTheme="majorHAnsi"/>
           <w:sz w:val="24"/>
           <w:szCs w:val="24"/>
         </w:rPr>
-      </w:pPr>
-      <w:r>
-        <w:rPr>
-          <w:rFonts w:asciiTheme="majorHAnsi" w:hAnsiTheme="majorHAnsi"/>
-          <w:sz w:val="24"/>
-          <w:szCs w:val="24"/>
-        </w:rPr>
-        <w:t xml:space="preserve">Lim Shi Hern </w:t>
-      </w:r>
-      <w:r>
-        <w:rPr>
-          <w:rFonts w:asciiTheme="majorHAnsi" w:hAnsiTheme="majorHAnsi"/>
-          <w:sz w:val="24"/>
-          <w:szCs w:val="24"/>
-        </w:rPr>
-        <w:t>–</w:t>
+        <w:t>Lim Shi Hern –</w:t>
       </w:r>
       <w:r>
         <w:rPr>
@@ -2233,15 +2673,6 @@
   </w:abstractNum>
   <w:num w:numId="1">
     <w:abstractNumId w:val="3"/>
-    <w:lvlOverride w:ilvl="0"/>
-    <w:lvlOverride w:ilvl="1"/>
-    <w:lvlOverride w:ilvl="2"/>
-    <w:lvlOverride w:ilvl="3"/>
-    <w:lvlOverride w:ilvl="4"/>
-    <w:lvlOverride w:ilvl="5"/>
-    <w:lvlOverride w:ilvl="6"/>
-    <w:lvlOverride w:ilvl="7"/>
-    <w:lvlOverride w:ilvl="8"/>
   </w:num>
   <w:num w:numId="2">
     <w:abstractNumId w:val="1"/>

</xml_diff>